<commit_message>
commit update relatorio sobre estatisticas. adicionar umas explicacoes no que ja estava escrito antes
</commit_message>
<xml_diff>
--- a/Relatório.docx
+++ b/Relatório.docx
@@ -33,7 +33,14 @@
         </w:rPr>
         <w:t>Tomás Mendes – 2019232272</w:t>
         <w:br/>
-        <w:t>Joel Oliveira – ?</w:t>
+        <w:t xml:space="preserve">Joel Oliveira – </w:t>
+      </w:r>
+      <w:r>
+        <w:rPr>
+          <w:sz w:val="24"/>
+          <w:szCs w:val="24"/>
+        </w:rPr>
+        <w:t>2019227468</w:t>
       </w:r>
     </w:p>
     <w:p>
@@ -86,7 +93,14 @@
           <w:sz w:val="22"/>
           <w:szCs w:val="22"/>
         </w:rPr>
-        <w:t>Joel: 15h ?</w:t>
+        <w:t xml:space="preserve">Joel: 15h, </w:t>
+      </w:r>
+      <w:r>
+        <w:rPr>
+          <w:sz w:val="22"/>
+          <w:szCs w:val="22"/>
+        </w:rPr>
+        <w:t>pelo menos!</w:t>
       </w:r>
     </w:p>
     <w:p>
@@ -117,7 +131,12 @@
         </w:rPr>
       </w:pPr>
       <w:r>
-        <w:rPr/>
+        <w:rPr>
+          <w:b/>
+          <w:bCs/>
+          <w:sz w:val="26"/>
+          <w:szCs w:val="26"/>
+        </w:rPr>
       </w:r>
     </w:p>
     <w:p>
@@ -159,7 +178,35 @@
           <w:sz w:val="22"/>
           <w:szCs w:val="22"/>
         </w:rPr>
-        <w:t xml:space="preserve">Este projeto tinha como objetivo implementar um simulador de corridas, usando todas as estruturas lecionadas e trabalhadas nas aulas PL. Assim, foram usados alguns métodos de sincronizção entre processos e </w:t>
+        <w:t xml:space="preserve">Este projeto tinha como objetivo implementar um simulador de corridas, usando todas as estruturas </w:t>
+      </w:r>
+      <w:r>
+        <w:rPr>
+          <w:sz w:val="22"/>
+          <w:szCs w:val="22"/>
+        </w:rPr>
+        <w:t xml:space="preserve">e todos os conceitos </w:t>
+      </w:r>
+      <w:r>
+        <w:rPr>
+          <w:sz w:val="22"/>
+          <w:szCs w:val="22"/>
+        </w:rPr>
+        <w:t xml:space="preserve">lecionadas e trabalhadas nas aulas </w:t>
+      </w:r>
+      <w:r>
+        <w:rPr>
+          <w:sz w:val="22"/>
+          <w:szCs w:val="22"/>
+        </w:rPr>
+        <w:t xml:space="preserve">TP e </w:t>
+      </w:r>
+      <w:r>
+        <w:rPr>
+          <w:sz w:val="22"/>
+          <w:szCs w:val="22"/>
+        </w:rPr>
+        <w:t xml:space="preserve">PL. Assim, foram usados alguns métodos de sincronizção entre processos e </w:t>
       </w:r>
       <w:r>
         <w:rPr>
@@ -200,7 +247,7 @@
           <w:sz w:val="22"/>
           <w:szCs w:val="22"/>
         </w:rPr>
-        <w:t>unnamed pipes</w:t>
+        <w:t>unnamed pipes,</w:t>
       </w:r>
       <w:r>
         <w:rPr>
@@ -254,16 +301,7 @@
           <w:sz w:val="26"/>
           <w:szCs w:val="26"/>
         </w:rPr>
-        <w:t>Explicação d</w:t>
-      </w:r>
-      <w:r>
-        <w:rPr>
-          <w:b/>
-          <w:bCs/>
-          <w:sz w:val="26"/>
-          <w:szCs w:val="26"/>
-        </w:rPr>
-        <w:t>as escolhas feitas</w:t>
+        <w:t>Explicação das escolhas feitas</w:t>
       </w:r>
     </w:p>
     <w:p>
@@ -281,12 +319,6 @@
           <w:szCs w:val="22"/>
         </w:rPr>
         <w:tab/>
-      </w:r>
-      <w:r>
-        <w:rPr>
-          <w:sz w:val="22"/>
-          <w:szCs w:val="22"/>
-        </w:rPr>
         <w:t xml:space="preserve">Começando pela memória partilhada, onde está tudo o que é necessário para que os vários processos do programa consigam funcionar. A estrutura da memória encontra-se no diagrama abaixo. De notar que o </w:t>
       </w:r>
       <w:r>
@@ -323,34 +355,7 @@
           <w:sz w:val="22"/>
           <w:szCs w:val="22"/>
         </w:rPr>
-        <w:t xml:space="preserve"> para o número máximo de carros. Cada equipa tem um indíce associado, atribuido por ordem de criação da equipa, que pode ser usado para aceder aos </w:t>
-      </w:r>
-      <w:r>
-        <w:rPr>
-          <w:i w:val="false"/>
-          <w:iCs w:val="false"/>
-          <w:sz w:val="22"/>
-          <w:szCs w:val="22"/>
-        </w:rPr>
-        <w:t xml:space="preserve">seus </w:t>
-      </w:r>
-      <w:r>
-        <w:rPr>
-          <w:i w:val="false"/>
-          <w:iCs w:val="false"/>
-          <w:sz w:val="22"/>
-          <w:szCs w:val="22"/>
-        </w:rPr>
-        <w:t xml:space="preserve">carros, por exemplo, a 3ª equipa a ser criada poderá aceder aos seus carros na posição NR_CARS*3, sendo NR_CARS o número máximo de carros por equipa. </w:t>
-      </w:r>
-      <w:r>
-        <w:rPr>
-          <w:i w:val="false"/>
-          <w:iCs w:val="false"/>
-          <w:sz w:val="22"/>
-          <w:szCs w:val="22"/>
-        </w:rPr>
-        <w:t xml:space="preserve">Os acessos à memória partilhada estão também, quando necessário, devidamente sincronizados. Cada </w:t>
+        <w:t xml:space="preserve"> para o número máximo de carros. Cada equipa tem um indíce associado, atribuido por ordem de criação da equipa, que pode ser usado para aceder aos seus carros, por exemplo, a 3ª equipa a ser criada poderá aceder aos seus carros na posição NR_CARS*3, sendo NR_CARS o número máximo de carros por equipa. Os acessos à memória partilhada estão também, quando necessário, devidamente sincronizados. Cada </w:t>
       </w:r>
       <w:r>
         <w:rPr>
@@ -368,43 +373,7 @@
           <w:sz w:val="22"/>
           <w:szCs w:val="22"/>
         </w:rPr>
-        <w:t xml:space="preserve"> carro atualiza apenas a sua estrutura, sendo a sincronização, </w:t>
-      </w:r>
-      <w:r>
-        <w:rPr>
-          <w:i w:val="false"/>
-          <w:iCs w:val="false"/>
-          <w:sz w:val="22"/>
-          <w:szCs w:val="22"/>
-        </w:rPr>
-        <w:t xml:space="preserve">do array de carros, </w:t>
-      </w:r>
-      <w:r>
-        <w:rPr>
-          <w:i w:val="false"/>
-          <w:iCs w:val="false"/>
-          <w:sz w:val="22"/>
-          <w:szCs w:val="22"/>
-        </w:rPr>
-        <w:t>apenas necessária para as estatisti</w:t>
-      </w:r>
-      <w:r>
-        <w:rPr>
-          <w:i w:val="false"/>
-          <w:iCs w:val="false"/>
-          <w:sz w:val="22"/>
-          <w:szCs w:val="22"/>
-        </w:rPr>
-        <w:t>c</w:t>
-      </w:r>
-      <w:r>
-        <w:rPr>
-          <w:i w:val="false"/>
-          <w:iCs w:val="false"/>
-          <w:sz w:val="22"/>
-          <w:szCs w:val="22"/>
-        </w:rPr>
-        <w:t>as durante a corrida.</w:t>
+        <w:t xml:space="preserve"> carro atualiza apenas a sua estrutura, sendo a sincronização, do array de carros, apenas necessária para as estatisticas, durante a corrida.</w:t>
       </w:r>
     </w:p>
     <w:p>
@@ -432,25 +401,429 @@
           <w:sz w:val="22"/>
           <w:szCs w:val="22"/>
         </w:rPr>
-        <w:t xml:space="preserve">O ínicio da corrida, bem como a interrupção da corrida, após a receção do SIGUSR1, e a terminação do programa,  após a receção do SIGINT, é feita pela propagação de sinas pelos processos e thread, dependendo do caso. O diagrama abaixo </w:t>
-      </w:r>
-      <w:r>
-        <w:rPr>
-          <w:i w:val="false"/>
-          <w:iCs w:val="false"/>
-          <w:sz w:val="22"/>
-          <w:szCs w:val="22"/>
-        </w:rPr>
-        <w:t>exemplifica</w:t>
-      </w:r>
-      <w:r>
-        <w:rPr>
-          <w:i w:val="false"/>
-          <w:iCs w:val="false"/>
-          <w:sz w:val="22"/>
-          <w:szCs w:val="22"/>
-        </w:rPr>
-        <w:t xml:space="preserve"> a propação dos sinais em cada caso.</w:t>
+        <w:t xml:space="preserve">O inicio da corrida é controlado por uma variável de condição pela qual os carros esperam. Após todos os processos </w:t>
+      </w:r>
+      <w:r>
+        <w:rPr>
+          <w:i/>
+          <w:iCs/>
+          <w:sz w:val="22"/>
+          <w:szCs w:val="22"/>
+        </w:rPr>
+        <w:t>team_manager</w:t>
+      </w:r>
+      <w:r>
+        <w:rPr>
+          <w:i w:val="false"/>
+          <w:iCs w:val="false"/>
+          <w:sz w:val="22"/>
+          <w:szCs w:val="22"/>
+        </w:rPr>
+        <w:t xml:space="preserve"> criarem as threads associadas ao número de carros da equipa, este comunica ao </w:t>
+      </w:r>
+      <w:r>
+        <w:rPr>
+          <w:i/>
+          <w:iCs/>
+          <w:sz w:val="22"/>
+          <w:szCs w:val="22"/>
+        </w:rPr>
+        <w:t>race_manager</w:t>
+      </w:r>
+      <w:r>
+        <w:rPr>
+          <w:i w:val="false"/>
+          <w:iCs w:val="false"/>
+          <w:sz w:val="22"/>
+          <w:szCs w:val="22"/>
+        </w:rPr>
+        <w:t xml:space="preserve"> que os seus carros estão prontos e fica em espera do sinal de partida, num </w:t>
+      </w:r>
+      <w:r>
+        <w:rPr>
+          <w:i/>
+          <w:iCs/>
+          <w:sz w:val="22"/>
+          <w:szCs w:val="22"/>
+        </w:rPr>
+        <w:t>sigwait</w:t>
+      </w:r>
+      <w:r>
+        <w:rPr>
+          <w:i w:val="false"/>
+          <w:iCs w:val="false"/>
+          <w:sz w:val="22"/>
+          <w:szCs w:val="22"/>
+        </w:rPr>
+        <w:t xml:space="preserve">(). Após receção desta informação de todas as equipas, é enviado um sinal de partida a </w:t>
+      </w:r>
+      <w:r>
+        <w:rPr>
+          <w:i w:val="false"/>
+          <w:iCs w:val="false"/>
+          <w:sz w:val="22"/>
+          <w:szCs w:val="22"/>
+        </w:rPr>
+        <w:t>cada</w:t>
+      </w:r>
+      <w:r>
+        <w:rPr>
+          <w:i w:val="false"/>
+          <w:iCs w:val="false"/>
+          <w:sz w:val="22"/>
+          <w:szCs w:val="22"/>
+        </w:rPr>
+        <w:t xml:space="preserve"> </w:t>
+      </w:r>
+      <w:r>
+        <w:rPr>
+          <w:i/>
+          <w:iCs/>
+          <w:sz w:val="22"/>
+          <w:szCs w:val="22"/>
+        </w:rPr>
+        <w:t xml:space="preserve">team_manager </w:t>
+      </w:r>
+      <w:r>
+        <w:rPr>
+          <w:i w:val="false"/>
+          <w:iCs w:val="false"/>
+          <w:sz w:val="22"/>
+          <w:szCs w:val="22"/>
+        </w:rPr>
+        <w:t xml:space="preserve">( SIGUSR2 ), </w:t>
+      </w:r>
+      <w:r>
+        <w:rPr>
+          <w:i w:val="false"/>
+          <w:iCs w:val="false"/>
+          <w:sz w:val="22"/>
+          <w:szCs w:val="22"/>
+        </w:rPr>
+        <w:t xml:space="preserve">estes seguem o seu procedimento, alterando o valor da condição pela qual as threads esperam, e sinalizando todas que avancem, com um </w:t>
+      </w:r>
+      <w:r>
+        <w:rPr>
+          <w:i/>
+          <w:iCs/>
+          <w:sz w:val="22"/>
+          <w:szCs w:val="22"/>
+        </w:rPr>
+        <w:t>conditional_broadcast()</w:t>
+      </w:r>
+      <w:r>
+        <w:rPr>
+          <w:i w:val="false"/>
+          <w:iCs w:val="false"/>
+          <w:sz w:val="22"/>
+          <w:szCs w:val="22"/>
+        </w:rPr>
+        <w:t>.</w:t>
+      </w:r>
+    </w:p>
+    <w:p>
+      <w:pPr>
+        <w:pStyle w:val="Normal"/>
+        <w:jc w:val="both"/>
+        <w:rPr>
+          <w:sz w:val="22"/>
+          <w:szCs w:val="22"/>
+        </w:rPr>
+      </w:pPr>
+      <w:r>
+        <w:rPr>
+          <w:i w:val="false"/>
+          <w:iCs w:val="false"/>
+          <w:sz w:val="22"/>
+          <w:szCs w:val="22"/>
+        </w:rPr>
+        <w:tab/>
+      </w:r>
+      <w:r>
+        <w:rPr>
+          <w:i w:val="false"/>
+          <w:iCs w:val="false"/>
+          <w:sz w:val="22"/>
+          <w:szCs w:val="22"/>
+        </w:rPr>
+        <w:t>A</w:t>
+      </w:r>
+      <w:r>
+        <w:rPr>
+          <w:i w:val="false"/>
+          <w:iCs w:val="false"/>
+          <w:sz w:val="22"/>
+          <w:szCs w:val="22"/>
+        </w:rPr>
+        <w:t xml:space="preserve"> interrupção da corrida, após a receção do SIGUSR1, </w:t>
+      </w:r>
+      <w:r>
+        <w:rPr>
+          <w:rFonts w:eastAsia="Times New Roman" w:cs="" w:cstheme="minorBidi" w:eastAsiaTheme="minorHAnsi"/>
+          <w:i w:val="false"/>
+          <w:iCs w:val="false"/>
+          <w:color w:val="auto"/>
+          <w:kern w:val="0"/>
+          <w:sz w:val="22"/>
+          <w:szCs w:val="22"/>
+          <w:lang w:val="pt-PT" w:eastAsia="en-US" w:bidi="ar-SA"/>
+        </w:rPr>
+        <w:t>bem como o término</w:t>
+      </w:r>
+      <w:r>
+        <w:rPr>
+          <w:i w:val="false"/>
+          <w:iCs w:val="false"/>
+          <w:sz w:val="22"/>
+          <w:szCs w:val="22"/>
+        </w:rPr>
+        <w:t xml:space="preserve"> do programa,  após a receção do SIGINT, é</w:t>
+      </w:r>
+      <w:r>
+        <w:rPr>
+          <w:i w:val="false"/>
+          <w:iCs w:val="false"/>
+          <w:sz w:val="22"/>
+          <w:szCs w:val="22"/>
+        </w:rPr>
+        <w:t xml:space="preserve"> feita</w:t>
+      </w:r>
+      <w:r>
+        <w:rPr>
+          <w:i w:val="false"/>
+          <w:iCs w:val="false"/>
+          <w:sz w:val="22"/>
+          <w:szCs w:val="22"/>
+        </w:rPr>
+        <w:t xml:space="preserve"> pela propagação de sinas pelos processos e thread</w:t>
+      </w:r>
+      <w:r>
+        <w:rPr>
+          <w:i w:val="false"/>
+          <w:iCs w:val="false"/>
+          <w:sz w:val="22"/>
+          <w:szCs w:val="22"/>
+        </w:rPr>
+        <w:t>s</w:t>
+      </w:r>
+      <w:r>
+        <w:rPr>
+          <w:i w:val="false"/>
+          <w:iCs w:val="false"/>
+          <w:sz w:val="22"/>
+          <w:szCs w:val="22"/>
+        </w:rPr>
+        <w:t xml:space="preserve">, dependendo do caso. O diagrama, </w:t>
+      </w:r>
+      <w:r>
+        <w:rPr>
+          <w:i w:val="false"/>
+          <w:iCs w:val="false"/>
+          <w:sz w:val="22"/>
+          <w:szCs w:val="22"/>
+        </w:rPr>
+        <w:t xml:space="preserve">presentes na próxima página, </w:t>
+      </w:r>
+      <w:r>
+        <w:rPr>
+          <w:i w:val="false"/>
+          <w:iCs w:val="false"/>
+          <w:sz w:val="22"/>
+          <w:szCs w:val="22"/>
+        </w:rPr>
+        <w:t>exemplifica a propação dos sinais em cada caso.</w:t>
+      </w:r>
+    </w:p>
+    <w:p>
+      <w:pPr>
+        <w:pStyle w:val="Normal"/>
+        <w:jc w:val="both"/>
+        <w:rPr>
+          <w:sz w:val="22"/>
+          <w:szCs w:val="22"/>
+        </w:rPr>
+      </w:pPr>
+      <w:r>
+        <w:rPr>
+          <w:i w:val="false"/>
+          <w:iCs w:val="false"/>
+          <w:sz w:val="22"/>
+          <w:szCs w:val="22"/>
+        </w:rPr>
+        <w:tab/>
+      </w:r>
+      <w:r>
+        <w:rPr>
+          <w:i w:val="false"/>
+          <w:iCs w:val="false"/>
+          <w:sz w:val="22"/>
+          <w:szCs w:val="22"/>
+        </w:rPr>
+        <w:t xml:space="preserve">No caso das threads do processo do </w:t>
+      </w:r>
+      <w:bookmarkStart w:id="0" w:name="__DdeLink__69_2458504955"/>
+      <w:r>
+        <w:rPr>
+          <w:i/>
+          <w:iCs/>
+          <w:sz w:val="22"/>
+          <w:szCs w:val="22"/>
+        </w:rPr>
+        <w:t>team_manager</w:t>
+      </w:r>
+      <w:bookmarkEnd w:id="0"/>
+      <w:r>
+        <w:rPr>
+          <w:i w:val="false"/>
+          <w:iCs w:val="false"/>
+          <w:sz w:val="22"/>
+          <w:szCs w:val="22"/>
+        </w:rPr>
+        <w:t xml:space="preserve">, </w:t>
+      </w:r>
+      <w:r>
+        <w:rPr>
+          <w:i w:val="false"/>
+          <w:iCs w:val="false"/>
+          <w:sz w:val="22"/>
+          <w:szCs w:val="22"/>
+        </w:rPr>
+        <w:t xml:space="preserve">a receção dos sinais é controlada por </w:t>
+      </w:r>
+      <w:r>
+        <w:rPr>
+          <w:rFonts w:eastAsia="Times New Roman" w:cs="" w:cstheme="minorBidi" w:eastAsiaTheme="minorHAnsi"/>
+          <w:i w:val="false"/>
+          <w:iCs w:val="false"/>
+          <w:color w:val="auto"/>
+          <w:kern w:val="0"/>
+          <w:sz w:val="22"/>
+          <w:szCs w:val="22"/>
+          <w:lang w:val="pt-PT" w:eastAsia="en-US" w:bidi="ar-SA"/>
+        </w:rPr>
+        <w:t xml:space="preserve">máscaras, para certificar que é o processo </w:t>
+      </w:r>
+      <w:r>
+        <w:rPr>
+          <w:rFonts w:eastAsia="Times New Roman" w:cs="" w:cstheme="minorBidi" w:eastAsiaTheme="minorHAnsi"/>
+          <w:i/>
+          <w:iCs/>
+          <w:color w:val="auto"/>
+          <w:kern w:val="0"/>
+          <w:sz w:val="22"/>
+          <w:szCs w:val="22"/>
+          <w:lang w:val="pt-PT" w:eastAsia="en-US" w:bidi="ar-SA"/>
+        </w:rPr>
+        <w:t>team_manager</w:t>
+      </w:r>
+      <w:r>
+        <w:rPr>
+          <w:rFonts w:eastAsia="Times New Roman" w:cs="" w:cstheme="minorBidi" w:eastAsiaTheme="minorHAnsi"/>
+          <w:i w:val="false"/>
+          <w:iCs w:val="false"/>
+          <w:color w:val="auto"/>
+          <w:kern w:val="0"/>
+          <w:sz w:val="22"/>
+          <w:szCs w:val="22"/>
+          <w:lang w:val="pt-PT" w:eastAsia="en-US" w:bidi="ar-SA"/>
+        </w:rPr>
+        <w:t xml:space="preserve"> a receber o SIGUSR1 para a interrupção da corrida, </w:t>
+      </w:r>
+      <w:r>
+        <w:rPr>
+          <w:rFonts w:eastAsia="Times New Roman" w:cs="" w:cstheme="minorBidi" w:eastAsiaTheme="minorHAnsi"/>
+          <w:i w:val="false"/>
+          <w:iCs w:val="false"/>
+          <w:color w:val="auto"/>
+          <w:kern w:val="0"/>
+          <w:sz w:val="22"/>
+          <w:szCs w:val="22"/>
+          <w:lang w:val="pt-PT" w:eastAsia="en-US" w:bidi="ar-SA"/>
+        </w:rPr>
+        <w:t xml:space="preserve">e que os carros ignoram sempre esse sinal. </w:t>
+      </w:r>
+      <w:r>
+        <w:rPr>
+          <w:rFonts w:eastAsia="Times New Roman" w:cs="" w:cstheme="minorBidi" w:eastAsiaTheme="minorHAnsi"/>
+          <w:i w:val="false"/>
+          <w:iCs w:val="false"/>
+          <w:color w:val="auto"/>
+          <w:kern w:val="0"/>
+          <w:sz w:val="22"/>
+          <w:szCs w:val="22"/>
+          <w:lang w:val="pt-PT" w:eastAsia="en-US" w:bidi="ar-SA"/>
+        </w:rPr>
+        <w:t xml:space="preserve">Para o caso da finalização da corrida, o processo </w:t>
+      </w:r>
+      <w:r>
+        <w:rPr>
+          <w:rFonts w:eastAsia="Times New Roman" w:cs="" w:cstheme="minorBidi" w:eastAsiaTheme="minorHAnsi"/>
+          <w:i/>
+          <w:iCs/>
+          <w:color w:val="auto"/>
+          <w:kern w:val="0"/>
+          <w:sz w:val="22"/>
+          <w:szCs w:val="22"/>
+          <w:lang w:val="pt-PT" w:eastAsia="en-US" w:bidi="ar-SA"/>
+        </w:rPr>
+        <w:t xml:space="preserve">team_manager </w:t>
+      </w:r>
+      <w:r>
+        <w:rPr>
+          <w:rFonts w:eastAsia="Times New Roman" w:cs="" w:cstheme="minorBidi" w:eastAsiaTheme="minorHAnsi"/>
+          <w:i w:val="false"/>
+          <w:iCs w:val="false"/>
+          <w:color w:val="auto"/>
+          <w:kern w:val="0"/>
+          <w:sz w:val="22"/>
+          <w:szCs w:val="22"/>
+          <w:lang w:val="pt-PT" w:eastAsia="en-US" w:bidi="ar-SA"/>
+        </w:rPr>
+        <w:t>sinaliza as suas threads com o sinal SIGUSR2;</w:t>
+      </w:r>
+    </w:p>
+    <w:p>
+      <w:pPr>
+        <w:pStyle w:val="Normal"/>
+        <w:jc w:val="both"/>
+        <w:rPr>
+          <w:rFonts w:ascii="Times New Roman" w:hAnsi="Times New Roman" w:eastAsia="Times New Roman" w:cs="" w:asciiTheme="minorHAnsi" w:cstheme="minorBidi" w:eastAsiaTheme="minorHAnsi" w:hAnsiTheme="minorHAnsi"/>
+          <w:i w:val="false"/>
+          <w:i w:val="false"/>
+          <w:iCs w:val="false"/>
+          <w:color w:val="auto"/>
+          <w:kern w:val="0"/>
+          <w:sz w:val="22"/>
+          <w:szCs w:val="22"/>
+          <w:lang w:val="pt-PT" w:eastAsia="en-US" w:bidi="ar-SA"/>
+        </w:rPr>
+      </w:pPr>
+      <w:r>
+        <w:rPr>
+          <w:rFonts w:eastAsia="Times New Roman" w:cs="" w:cstheme="minorBidi" w:eastAsiaTheme="minorHAnsi"/>
+          <w:i w:val="false"/>
+          <w:iCs w:val="false"/>
+          <w:color w:val="auto"/>
+          <w:kern w:val="0"/>
+          <w:sz w:val="22"/>
+          <w:szCs w:val="22"/>
+          <w:lang w:val="pt-PT" w:eastAsia="en-US" w:bidi="ar-SA"/>
+        </w:rPr>
+        <w:tab/>
+        <w:t xml:space="preserve">O controlo de espera pelo cruzamento da meta por parte dos carros para a interrupção/finalização da corrida é realizado com estas mesmas máscaras. Sempre que um carro cruza a meta os sinais presentes o sinal SIGUSR2 é desbloqueado, e bloqueado novamente </w:t>
+      </w:r>
+      <w:r>
+        <w:rPr>
+          <w:rFonts w:eastAsia="Times New Roman" w:cs="" w:cstheme="minorBidi" w:eastAsiaTheme="minorHAnsi"/>
+          <w:i w:val="false"/>
+          <w:iCs w:val="false"/>
+          <w:color w:val="auto"/>
+          <w:kern w:val="0"/>
+          <w:sz w:val="22"/>
+          <w:szCs w:val="22"/>
+          <w:lang w:val="pt-PT" w:eastAsia="en-US" w:bidi="ar-SA"/>
+        </w:rPr>
+        <w:t>até ser cruzada a meta. Isto também é realizado quando o carro se encontra na box.</w:t>
       </w:r>
     </w:p>
     <w:p>
@@ -471,10 +844,37 @@
       </w:r>
       <w:r>
         <w:rPr>
+          <w:i w:val="false"/>
+          <w:iCs w:val="false"/>
+          <w:sz w:val="22"/>
+          <w:szCs w:val="22"/>
+        </w:rPr>
+        <w:t>um</w:t>
+      </w:r>
+      <w:r>
+        <w:rPr>
+          <w:i w:val="false"/>
+          <w:iCs w:val="false"/>
+          <w:sz w:val="22"/>
+          <w:szCs w:val="22"/>
+        </w:rPr>
+        <w:t xml:space="preserve"> </w:t>
+      </w:r>
+      <w:r>
+        <w:rPr>
           <w:i/>
           <w:iCs/>
           <w:sz w:val="22"/>
           <w:szCs w:val="22"/>
+        </w:rPr>
+        <w:t>pthread_</w:t>
+      </w:r>
+      <w:r>
+        <w:rPr>
+          <w:i/>
+          <w:iCs/>
+          <w:sz w:val="22"/>
+          <w:szCs w:val="22"/>
           <w:lang w:val="pt-PT"/>
         </w:rPr>
         <w:t>mutex</w:t>
@@ -486,16 +886,38 @@
           <w:sz w:val="22"/>
           <w:szCs w:val="22"/>
         </w:rPr>
-        <w:t xml:space="preserve"> para controlar o acesso à variável com o estado da box. </w:t>
-      </w:r>
-      <w:r>
-        <w:rPr>
-          <w:i w:val="false"/>
-          <w:iCs w:val="false"/>
-          <w:sz w:val="22"/>
-          <w:szCs w:val="22"/>
-        </w:rPr>
-        <w:t xml:space="preserve">A escrita no ficheiro de </w:t>
+        <w:t xml:space="preserve"> para controlar o acesso à variável com o estado da box, </w:t>
+      </w:r>
+      <w:r>
+        <w:rPr>
+          <w:i w:val="false"/>
+          <w:iCs w:val="false"/>
+          <w:sz w:val="22"/>
+          <w:szCs w:val="22"/>
+        </w:rPr>
+        <w:t xml:space="preserve">sendo que a memória desta variável está alocada </w:t>
+      </w:r>
+      <w:r>
+        <w:rPr>
+          <w:rFonts w:eastAsia="Times New Roman" w:cs="" w:cstheme="minorBidi" w:eastAsiaTheme="minorHAnsi"/>
+          <w:i w:val="false"/>
+          <w:iCs w:val="false"/>
+          <w:color w:val="auto"/>
+          <w:kern w:val="0"/>
+          <w:sz w:val="22"/>
+          <w:szCs w:val="22"/>
+          <w:lang w:val="pt-PT" w:eastAsia="en-US" w:bidi="ar-SA"/>
+        </w:rPr>
+        <w:t>à memória de cada processo</w:t>
+      </w:r>
+      <w:r>
+        <w:rPr>
+          <w:i w:val="false"/>
+          <w:iCs w:val="false"/>
+          <w:sz w:val="22"/>
+          <w:szCs w:val="22"/>
+        </w:rPr>
+        <w:t xml:space="preserve">. A escrita no ficheiro de </w:t>
       </w:r>
       <w:r>
         <w:rPr>
@@ -602,24 +1024,25 @@
           <w:szCs w:val="22"/>
         </w:rPr>
         <w:tab/>
-      </w:r>
-      <w:r>
-        <w:rPr>
-          <w:i w:val="false"/>
-          <w:iCs w:val="false"/>
-          <w:sz w:val="22"/>
-          <w:szCs w:val="22"/>
-        </w:rPr>
-        <w:t xml:space="preserve">A interrupção da corrrida </w:t>
-      </w:r>
-      <w:r>
-        <w:rPr>
-          <w:i w:val="false"/>
-          <w:iCs w:val="false"/>
-          <w:sz w:val="22"/>
-          <w:szCs w:val="22"/>
-        </w:rPr>
-        <w:t xml:space="preserve">é feita após a receção do SIGUSR1 pelo </w:t>
+        <w:t xml:space="preserve">A interrupção da corrida é feita após a receção do SIGUSR1, </w:t>
+      </w:r>
+      <w:r>
+        <w:rPr>
+          <w:i w:val="false"/>
+          <w:iCs w:val="false"/>
+          <w:sz w:val="22"/>
+          <w:szCs w:val="22"/>
+        </w:rPr>
+        <w:t>como referido anteriormente,</w:t>
+      </w:r>
+      <w:r>
+        <w:rPr>
+          <w:i w:val="false"/>
+          <w:iCs w:val="false"/>
+          <w:sz w:val="22"/>
+          <w:szCs w:val="22"/>
+        </w:rPr>
+        <w:t xml:space="preserve"> pelo </w:t>
       </w:r>
       <w:r>
         <w:rPr>
@@ -674,6 +1097,22 @@
           <w:szCs w:val="22"/>
         </w:rPr>
         <w:t>da variável de condição.</w:t>
+      </w:r>
+    </w:p>
+    <w:p>
+      <w:pPr>
+        <w:pStyle w:val="Normal"/>
+        <w:jc w:val="both"/>
+        <w:rPr/>
+      </w:pPr>
+      <w:r>
+        <w:rPr>
+          <w:i w:val="false"/>
+          <w:iCs w:val="false"/>
+          <w:sz w:val="22"/>
+          <w:szCs w:val="22"/>
+        </w:rPr>
+        <w:tab/>
       </w:r>
     </w:p>
     <w:p>
@@ -737,339 +1176,536 @@
           <w:szCs w:val="22"/>
         </w:rPr>
         <w:tab/>
-        <w:t>As estatística</w:t>
-      </w:r>
-      <w:r>
-        <w:rPr>
-          <w:i w:val="false"/>
-          <w:iCs w:val="false"/>
-          <w:sz w:val="22"/>
-          <w:szCs w:val="22"/>
-        </w:rPr>
-        <w:t>s, quando chamadas após a receção do sinal SIGTSTP, copia o array dos carros que está em memória partilhada e ordena-o por ordem na pista. Se um carro já tiver acabado a corrida, terá a posição em que acabou na variável end_position, sendo esse o fator principal para ordenar os carros. Os restantes carros são ordenados pela volta e pela posição na pista. Para garantir a integridade dos dados, as estatisticas alteram uma flag, fazendo com que todos os carros parem para fazer uma cópia do array dos carros. Para tal, cada carro...(acabar isto)</w:t>
-      </w:r>
-    </w:p>
-    <w:p>
-      <w:pPr>
-        <w:pStyle w:val="Normal"/>
-        <w:jc w:val="both"/>
-        <w:rPr>
-          <w:i w:val="false"/>
-          <w:i w:val="false"/>
-          <w:iCs w:val="false"/>
-          <w:sz w:val="22"/>
-          <w:szCs w:val="22"/>
-        </w:rPr>
-      </w:pPr>
-      <w:r>
+      </w:r>
+      <w:r>
+        <w:rPr>
+          <w:i w:val="false"/>
+          <w:iCs w:val="false"/>
+          <w:sz w:val="22"/>
+          <w:szCs w:val="22"/>
+        </w:rPr>
+        <w:t>As estatísticas, quando chamadas após a receção do sinal SIGTSTP, copia o array dos carros que está em memória partilhada e ordena-o por ordem na pista. Se um carro já tiver acabado a corrida, terá a posição em que acabou na variável end_position, sendo esse o fator principal para ordenar os carros. Os restantes carros são ordenados pela volta e pela posição na pista. Para garantir a integridade dos dados, as estatisticas alteram uma flag, fazendo com que todos os carros parem para fazer uma cópia do array dos carros.</w:t>
+      </w:r>
+    </w:p>
+    <w:p>
+      <w:pPr>
+        <w:pStyle w:val="Normal"/>
+        <w:jc w:val="both"/>
         <w:rPr/>
-      </w:r>
-    </w:p>
-    <w:p>
-      <w:pPr>
-        <w:pStyle w:val="Normal"/>
-        <w:jc w:val="both"/>
-        <w:rPr>
-          <w:i w:val="false"/>
-          <w:i w:val="false"/>
-          <w:iCs w:val="false"/>
-          <w:sz w:val="22"/>
-          <w:szCs w:val="22"/>
+      </w:pPr>
+      <w:r>
+        <w:rPr>
+          <w:i w:val="false"/>
+          <w:iCs w:val="false"/>
+          <w:sz w:val="22"/>
+          <w:szCs w:val="22"/>
+        </w:rPr>
+        <w:tab/>
+      </w:r>
+      <w:r>
+        <w:rPr>
+          <w:i w:val="false"/>
+          <w:iCs w:val="false"/>
+          <w:sz w:val="22"/>
+          <w:szCs w:val="22"/>
+        </w:rPr>
+        <w:t xml:space="preserve">Esta paragem é controlada por uma série de semáforos Posix que simulam </w:t>
+      </w:r>
+      <w:r>
+        <w:rPr>
+          <w:i w:val="false"/>
+          <w:iCs w:val="false"/>
+          <w:sz w:val="22"/>
+          <w:szCs w:val="22"/>
+        </w:rPr>
+        <w:t xml:space="preserve">uma variável de condição. </w:t>
+      </w:r>
+      <w:r>
+        <w:rPr>
+          <w:rFonts w:eastAsia="Times New Roman" w:cs="" w:cstheme="minorBidi" w:eastAsiaTheme="minorHAnsi"/>
+          <w:i w:val="false"/>
+          <w:iCs w:val="false"/>
+          <w:color w:val="auto"/>
+          <w:kern w:val="0"/>
+          <w:sz w:val="22"/>
+          <w:szCs w:val="22"/>
+          <w:lang w:val="pt-PT" w:eastAsia="en-US" w:bidi="ar-SA"/>
+        </w:rPr>
+        <w:t>Um semáforo com o valor igual ao número de carros em pista, que gera a variável de condição de espera das estatisticas. Dois semáforos iniciados a 0, um para interromper as estatisticas até o valor da condição alterar e outro para interromper os carros da mesma maneira. A condição que os carros verificam é um boolean que está na memória partilhada.</w:t>
+      </w:r>
+    </w:p>
+    <w:p>
+      <w:pPr>
+        <w:pStyle w:val="Normal"/>
+        <w:jc w:val="both"/>
+        <w:rPr>
+          <w:i w:val="false"/>
+          <w:i w:val="false"/>
+          <w:iCs w:val="false"/>
+          <w:sz w:val="22"/>
+          <w:szCs w:val="22"/>
+        </w:rPr>
+      </w:pPr>
+      <w:r>
+        <w:rPr>
+          <w:i w:val="false"/>
+          <w:iCs w:val="false"/>
+          <w:sz w:val="22"/>
+          <w:szCs w:val="22"/>
+        </w:rPr>
+        <w:t>O procedimento descrito está exemplificado abaixo, sendo que o ‘mutex’ está iniciado a 1, os ‘cond</w:t>
+      </w:r>
+      <w:r>
+        <w:rPr>
+          <w:i/>
+          <w:iCs/>
+          <w:sz w:val="22"/>
+          <w:szCs w:val="22"/>
+        </w:rPr>
+        <w:t>x</w:t>
+      </w:r>
+      <w:r>
+        <w:rPr>
+          <w:i w:val="false"/>
+          <w:iCs w:val="false"/>
+          <w:sz w:val="22"/>
+          <w:szCs w:val="22"/>
+        </w:rPr>
+        <w:t>’ estão iniciados a 0, e o ‘nr_carros’ contem o valor do numero de carros em pista.</w:t>
+      </w:r>
+    </w:p>
+    <w:p>
+      <w:pPr>
+        <w:pStyle w:val="Normal"/>
+        <w:jc w:val="both"/>
+        <w:rPr>
+          <w:i w:val="false"/>
+          <w:i w:val="false"/>
+          <w:iCs w:val="false"/>
+          <w:sz w:val="22"/>
+          <w:szCs w:val="22"/>
+        </w:rPr>
+      </w:pPr>
+      <w:r>
+        <w:rPr>
+          <w:i w:val="false"/>
+          <w:iCs w:val="false"/>
+          <w:sz w:val="22"/>
+          <w:szCs w:val="22"/>
+        </w:rPr>
+      </w:r>
+    </w:p>
+    <w:p>
+      <w:pPr>
+        <w:pStyle w:val="Normal"/>
+        <w:jc w:val="both"/>
+        <w:rPr>
+          <w:i w:val="false"/>
+          <w:i w:val="false"/>
+          <w:iCs w:val="false"/>
+          <w:sz w:val="22"/>
+          <w:szCs w:val="22"/>
+        </w:rPr>
+      </w:pPr>
+      <w:r>
+        <w:rPr>
+          <w:i w:val="false"/>
+          <w:iCs w:val="false"/>
+          <w:sz w:val="22"/>
+          <w:szCs w:val="22"/>
+        </w:rPr>
+        <w:drawing>
+          <wp:anchor behindDoc="0" distT="0" distB="0" distL="0" distR="0" simplePos="0" locked="0" layoutInCell="1" allowOverlap="1" relativeHeight="3">
+            <wp:simplePos x="0" y="0"/>
+            <wp:positionH relativeFrom="column">
+              <wp:posOffset>856615</wp:posOffset>
+            </wp:positionH>
+            <wp:positionV relativeFrom="paragraph">
+              <wp:posOffset>99695</wp:posOffset>
+            </wp:positionV>
+            <wp:extent cx="4671695" cy="3444875"/>
+            <wp:effectExtent l="0" t="0" r="0" b="0"/>
+            <wp:wrapSquare wrapText="largest"/>
+            <wp:docPr id="2" name="Image2" descr=""/>
+            <wp:cNvGraphicFramePr>
+              <a:graphicFrameLocks xmlns:a="http://schemas.openxmlformats.org/drawingml/2006/main" noChangeAspect="1"/>
+            </wp:cNvGraphicFramePr>
+            <a:graphic xmlns:a="http://schemas.openxmlformats.org/drawingml/2006/main">
+              <a:graphicData uri="http://schemas.openxmlformats.org/drawingml/2006/picture">
+                <pic:pic xmlns:pic="http://schemas.openxmlformats.org/drawingml/2006/picture">
+                  <pic:nvPicPr>
+                    <pic:cNvPr id="2" name="Image2" descr=""/>
+                    <pic:cNvPicPr>
+                      <a:picLocks noChangeAspect="1" noChangeArrowheads="1"/>
+                    </pic:cNvPicPr>
+                  </pic:nvPicPr>
+                  <pic:blipFill>
+                    <a:blip r:embed="rId3"/>
+                    <a:stretch>
+                      <a:fillRect/>
+                    </a:stretch>
+                  </pic:blipFill>
+                  <pic:spPr bwMode="auto">
+                    <a:xfrm>
+                      <a:off x="0" y="0"/>
+                      <a:ext cx="4671695" cy="3444875"/>
+                    </a:xfrm>
+                    <a:prstGeom prst="rect">
+                      <a:avLst/>
+                    </a:prstGeom>
+                  </pic:spPr>
+                </pic:pic>
+              </a:graphicData>
+            </a:graphic>
+          </wp:anchor>
+        </w:drawing>
+      </w:r>
+    </w:p>
+    <w:p>
+      <w:pPr>
+        <w:pStyle w:val="Normal"/>
+        <w:jc w:val="both"/>
+        <w:rPr>
+          <w:i w:val="false"/>
+          <w:i w:val="false"/>
+          <w:iCs w:val="false"/>
+          <w:sz w:val="22"/>
+          <w:szCs w:val="22"/>
+        </w:rPr>
+      </w:pPr>
+      <w:r>
+        <w:rPr>
+          <w:i w:val="false"/>
+          <w:iCs w:val="false"/>
+          <w:sz w:val="22"/>
+          <w:szCs w:val="22"/>
+        </w:rPr>
+      </w:r>
+    </w:p>
+    <w:p>
+      <w:pPr>
+        <w:pStyle w:val="Normal"/>
+        <w:jc w:val="both"/>
+        <w:rPr>
+          <w:i w:val="false"/>
+          <w:i w:val="false"/>
+          <w:iCs w:val="false"/>
+          <w:sz w:val="22"/>
+          <w:szCs w:val="22"/>
+        </w:rPr>
+      </w:pPr>
+      <w:r>
+        <w:rPr>
+          <w:i w:val="false"/>
+          <w:iCs w:val="false"/>
+          <w:sz w:val="22"/>
+          <w:szCs w:val="22"/>
+        </w:rPr>
+      </w:r>
+    </w:p>
+    <w:p>
+      <w:pPr>
+        <w:pStyle w:val="Normal"/>
+        <w:jc w:val="both"/>
+        <w:rPr>
+          <w:i w:val="false"/>
+          <w:i w:val="false"/>
+          <w:iCs w:val="false"/>
+          <w:sz w:val="22"/>
+          <w:szCs w:val="22"/>
+        </w:rPr>
+      </w:pPr>
+      <w:r>
+        <w:rPr>
+          <w:i w:val="false"/>
+          <w:iCs w:val="false"/>
+          <w:sz w:val="22"/>
+          <w:szCs w:val="22"/>
+        </w:rPr>
+      </w:r>
+    </w:p>
+    <w:p>
+      <w:pPr>
+        <w:pStyle w:val="Normal"/>
+        <w:jc w:val="both"/>
+        <w:rPr>
+          <w:i w:val="false"/>
+          <w:i w:val="false"/>
+          <w:iCs w:val="false"/>
+          <w:sz w:val="22"/>
+          <w:szCs w:val="22"/>
+        </w:rPr>
+      </w:pPr>
+      <w:r>
+        <w:rPr>
+          <w:i w:val="false"/>
+          <w:iCs w:val="false"/>
+          <w:sz w:val="22"/>
+          <w:szCs w:val="22"/>
+        </w:rPr>
+      </w:r>
+    </w:p>
+    <w:p>
+      <w:pPr>
+        <w:pStyle w:val="Normal"/>
+        <w:jc w:val="both"/>
+        <w:rPr>
+          <w:i w:val="false"/>
+          <w:i w:val="false"/>
+          <w:iCs w:val="false"/>
+          <w:sz w:val="22"/>
+          <w:szCs w:val="22"/>
+        </w:rPr>
+      </w:pPr>
+      <w:r>
+        <w:rPr>
+          <w:i w:val="false"/>
+          <w:iCs w:val="false"/>
+          <w:sz w:val="22"/>
+          <w:szCs w:val="22"/>
+        </w:rPr>
+      </w:r>
+    </w:p>
+    <w:p>
+      <w:pPr>
+        <w:pStyle w:val="Normal"/>
+        <w:jc w:val="both"/>
+        <w:rPr>
+          <w:i w:val="false"/>
+          <w:i w:val="false"/>
+          <w:iCs w:val="false"/>
+          <w:sz w:val="22"/>
+          <w:szCs w:val="22"/>
+        </w:rPr>
+      </w:pPr>
+      <w:r>
+        <w:rPr>
+          <w:i w:val="false"/>
+          <w:iCs w:val="false"/>
+          <w:sz w:val="22"/>
+          <w:szCs w:val="22"/>
+        </w:rPr>
+      </w:r>
+    </w:p>
+    <w:p>
+      <w:pPr>
+        <w:pStyle w:val="Normal"/>
+        <w:jc w:val="both"/>
+        <w:rPr>
+          <w:i w:val="false"/>
+          <w:i w:val="false"/>
+          <w:iCs w:val="false"/>
+          <w:sz w:val="22"/>
+          <w:szCs w:val="22"/>
+        </w:rPr>
+      </w:pPr>
+      <w:r>
+        <w:rPr>
+          <w:i w:val="false"/>
+          <w:iCs w:val="false"/>
+          <w:sz w:val="22"/>
+          <w:szCs w:val="22"/>
+        </w:rPr>
+      </w:r>
+    </w:p>
+    <w:p>
+      <w:pPr>
+        <w:pStyle w:val="Normal"/>
+        <w:jc w:val="both"/>
+        <w:rPr>
+          <w:i w:val="false"/>
+          <w:i w:val="false"/>
+          <w:iCs w:val="false"/>
+          <w:sz w:val="22"/>
+          <w:szCs w:val="22"/>
+        </w:rPr>
+      </w:pPr>
+      <w:r>
+        <w:rPr>
+          <w:i w:val="false"/>
+          <w:iCs w:val="false"/>
+          <w:sz w:val="22"/>
+          <w:szCs w:val="22"/>
+        </w:rPr>
+      </w:r>
+    </w:p>
+    <w:p>
+      <w:pPr>
+        <w:pStyle w:val="Normal"/>
+        <w:jc w:val="both"/>
+        <w:rPr>
+          <w:i w:val="false"/>
+          <w:i w:val="false"/>
+          <w:iCs w:val="false"/>
+          <w:sz w:val="22"/>
+          <w:szCs w:val="22"/>
+        </w:rPr>
+      </w:pPr>
+      <w:r>
+        <w:rPr>
+          <w:i w:val="false"/>
+          <w:iCs w:val="false"/>
+          <w:sz w:val="22"/>
+          <w:szCs w:val="22"/>
+        </w:rPr>
+      </w:r>
+    </w:p>
+    <w:p>
+      <w:pPr>
+        <w:pStyle w:val="Normal"/>
+        <w:jc w:val="both"/>
+        <w:rPr>
+          <w:i w:val="false"/>
+          <w:i w:val="false"/>
+          <w:iCs w:val="false"/>
+          <w:sz w:val="22"/>
+          <w:szCs w:val="22"/>
+        </w:rPr>
+      </w:pPr>
+      <w:r>
+        <w:rPr>
+          <w:i w:val="false"/>
+          <w:iCs w:val="false"/>
+          <w:sz w:val="22"/>
+          <w:szCs w:val="22"/>
+        </w:rPr>
+      </w:r>
+    </w:p>
+    <w:p>
+      <w:pPr>
+        <w:pStyle w:val="Normal"/>
+        <w:jc w:val="both"/>
+        <w:rPr>
+          <w:i w:val="false"/>
+          <w:i w:val="false"/>
+          <w:iCs w:val="false"/>
+          <w:sz w:val="22"/>
+          <w:szCs w:val="22"/>
+        </w:rPr>
+      </w:pPr>
+      <w:r>
+        <w:rPr>
+          <w:i w:val="false"/>
+          <w:iCs w:val="false"/>
+          <w:sz w:val="22"/>
+          <w:szCs w:val="22"/>
+        </w:rPr>
+      </w:r>
+    </w:p>
+    <w:p>
+      <w:pPr>
+        <w:pStyle w:val="Normal"/>
+        <w:jc w:val="both"/>
+        <w:rPr>
+          <w:i w:val="false"/>
+          <w:i w:val="false"/>
+          <w:iCs w:val="false"/>
+          <w:sz w:val="22"/>
+          <w:szCs w:val="22"/>
+        </w:rPr>
+      </w:pPr>
+      <w:r>
+        <w:rPr>
+          <w:i w:val="false"/>
+          <w:iCs w:val="false"/>
+          <w:sz w:val="22"/>
+          <w:szCs w:val="22"/>
+        </w:rPr>
+      </w:r>
+    </w:p>
+    <w:p>
+      <w:pPr>
+        <w:pStyle w:val="Normal"/>
+        <w:jc w:val="both"/>
+        <w:rPr>
+          <w:i w:val="false"/>
+          <w:i w:val="false"/>
+          <w:iCs w:val="false"/>
+          <w:sz w:val="22"/>
+          <w:szCs w:val="22"/>
+        </w:rPr>
+      </w:pPr>
+      <w:r>
+        <w:rPr>
+          <w:i w:val="false"/>
+          <w:iCs w:val="false"/>
+          <w:sz w:val="22"/>
+          <w:szCs w:val="22"/>
+        </w:rPr>
+      </w:r>
+    </w:p>
+    <w:p>
+      <w:pPr>
+        <w:pStyle w:val="Normal"/>
+        <w:jc w:val="both"/>
+        <w:rPr>
+          <w:i w:val="false"/>
+          <w:i w:val="false"/>
+          <w:iCs w:val="false"/>
+          <w:sz w:val="22"/>
+          <w:szCs w:val="22"/>
+        </w:rPr>
+      </w:pPr>
+      <w:r>
+        <w:rPr>
+          <w:i w:val="false"/>
+          <w:iCs w:val="false"/>
+          <w:sz w:val="22"/>
+          <w:szCs w:val="22"/>
+        </w:rPr>
+      </w:r>
+    </w:p>
+    <w:p>
+      <w:pPr>
+        <w:pStyle w:val="Normal"/>
+        <w:jc w:val="both"/>
+        <w:rPr>
+          <w:i w:val="false"/>
+          <w:i w:val="false"/>
+          <w:iCs w:val="false"/>
+          <w:sz w:val="22"/>
+          <w:szCs w:val="22"/>
+        </w:rPr>
+      </w:pPr>
+      <w:r>
+        <w:rPr>
+          <w:i w:val="false"/>
+          <w:iCs w:val="false"/>
+          <w:sz w:val="22"/>
+          <w:szCs w:val="22"/>
+        </w:rPr>
+      </w:r>
+    </w:p>
+    <w:p>
+      <w:pPr>
+        <w:pStyle w:val="Normal"/>
+        <w:jc w:val="both"/>
+        <w:rPr>
+          <w:i/>
+          <w:i/>
+          <w:iCs/>
+        </w:rPr>
+      </w:pPr>
+      <w:r>
+        <w:rPr>
+          <w:i/>
+          <w:iCs/>
+        </w:rPr>
+      </w:r>
+    </w:p>
+    <w:p>
+      <w:pPr>
+        <w:pStyle w:val="Normal"/>
+        <w:spacing w:before="0" w:after="160"/>
+        <w:jc w:val="both"/>
+        <w:rPr>
+          <w:i w:val="false"/>
+          <w:i w:val="false"/>
+          <w:iCs w:val="false"/>
         </w:rPr>
       </w:pPr>
       <w:r>
         <w:rPr/>
-      </w:r>
-    </w:p>
-    <w:p>
-      <w:pPr>
-        <w:pStyle w:val="Normal"/>
-        <w:jc w:val="both"/>
-        <w:rPr>
-          <w:i w:val="false"/>
-          <w:i w:val="false"/>
-          <w:iCs w:val="false"/>
-          <w:sz w:val="22"/>
-          <w:szCs w:val="22"/>
-        </w:rPr>
-      </w:pPr>
-      <w:r>
-        <w:rPr/>
-      </w:r>
-    </w:p>
-    <w:p>
-      <w:pPr>
-        <w:pStyle w:val="Normal"/>
-        <w:jc w:val="both"/>
-        <w:rPr>
-          <w:i w:val="false"/>
-          <w:i w:val="false"/>
-          <w:iCs w:val="false"/>
-          <w:sz w:val="22"/>
-          <w:szCs w:val="22"/>
-        </w:rPr>
-      </w:pPr>
-      <w:r>
-        <w:rPr/>
-      </w:r>
-    </w:p>
-    <w:p>
-      <w:pPr>
-        <w:pStyle w:val="Normal"/>
-        <w:jc w:val="both"/>
-        <w:rPr>
-          <w:i w:val="false"/>
-          <w:i w:val="false"/>
-          <w:iCs w:val="false"/>
-          <w:sz w:val="22"/>
-          <w:szCs w:val="22"/>
-        </w:rPr>
-      </w:pPr>
-      <w:r>
-        <w:rPr/>
-      </w:r>
-    </w:p>
-    <w:p>
-      <w:pPr>
-        <w:pStyle w:val="Normal"/>
-        <w:jc w:val="both"/>
-        <w:rPr>
-          <w:i w:val="false"/>
-          <w:i w:val="false"/>
-          <w:iCs w:val="false"/>
-          <w:sz w:val="22"/>
-          <w:szCs w:val="22"/>
-        </w:rPr>
-      </w:pPr>
-      <w:r>
-        <w:rPr/>
-      </w:r>
-    </w:p>
-    <w:p>
-      <w:pPr>
-        <w:pStyle w:val="Normal"/>
-        <w:jc w:val="both"/>
-        <w:rPr>
-          <w:i w:val="false"/>
-          <w:i w:val="false"/>
-          <w:iCs w:val="false"/>
-          <w:sz w:val="22"/>
-          <w:szCs w:val="22"/>
-        </w:rPr>
-      </w:pPr>
-      <w:r>
-        <w:rPr/>
-      </w:r>
-    </w:p>
-    <w:p>
-      <w:pPr>
-        <w:pStyle w:val="Normal"/>
-        <w:jc w:val="both"/>
-        <w:rPr>
-          <w:i w:val="false"/>
-          <w:i w:val="false"/>
-          <w:iCs w:val="false"/>
-          <w:sz w:val="22"/>
-          <w:szCs w:val="22"/>
-        </w:rPr>
-      </w:pPr>
-      <w:r>
-        <w:rPr/>
-      </w:r>
-    </w:p>
-    <w:p>
-      <w:pPr>
-        <w:pStyle w:val="Normal"/>
-        <w:jc w:val="both"/>
-        <w:rPr>
-          <w:i w:val="false"/>
-          <w:i w:val="false"/>
-          <w:iCs w:val="false"/>
-          <w:sz w:val="22"/>
-          <w:szCs w:val="22"/>
-        </w:rPr>
-      </w:pPr>
-      <w:r>
-        <w:rPr/>
-      </w:r>
-    </w:p>
-    <w:p>
-      <w:pPr>
-        <w:pStyle w:val="Normal"/>
-        <w:jc w:val="both"/>
-        <w:rPr>
-          <w:i w:val="false"/>
-          <w:i w:val="false"/>
-          <w:iCs w:val="false"/>
-          <w:sz w:val="22"/>
-          <w:szCs w:val="22"/>
-        </w:rPr>
-      </w:pPr>
-      <w:r>
-        <w:rPr/>
-      </w:r>
-    </w:p>
-    <w:p>
-      <w:pPr>
-        <w:pStyle w:val="Normal"/>
-        <w:jc w:val="both"/>
-        <w:rPr>
-          <w:i w:val="false"/>
-          <w:i w:val="false"/>
-          <w:iCs w:val="false"/>
-          <w:sz w:val="22"/>
-          <w:szCs w:val="22"/>
-        </w:rPr>
-      </w:pPr>
-      <w:r>
-        <w:rPr/>
-      </w:r>
-    </w:p>
-    <w:p>
-      <w:pPr>
-        <w:pStyle w:val="Normal"/>
-        <w:jc w:val="both"/>
-        <w:rPr>
-          <w:i w:val="false"/>
-          <w:i w:val="false"/>
-          <w:iCs w:val="false"/>
-          <w:sz w:val="22"/>
-          <w:szCs w:val="22"/>
-        </w:rPr>
-      </w:pPr>
-      <w:r>
-        <w:rPr/>
-      </w:r>
-    </w:p>
-    <w:p>
-      <w:pPr>
-        <w:pStyle w:val="Normal"/>
-        <w:jc w:val="both"/>
-        <w:rPr>
-          <w:i w:val="false"/>
-          <w:i w:val="false"/>
-          <w:iCs w:val="false"/>
-          <w:sz w:val="22"/>
-          <w:szCs w:val="22"/>
-        </w:rPr>
-      </w:pPr>
-      <w:r>
-        <w:rPr/>
-      </w:r>
-    </w:p>
-    <w:p>
-      <w:pPr>
-        <w:pStyle w:val="Normal"/>
-        <w:jc w:val="both"/>
-        <w:rPr>
-          <w:i w:val="false"/>
-          <w:i w:val="false"/>
-          <w:iCs w:val="false"/>
-          <w:sz w:val="22"/>
-          <w:szCs w:val="22"/>
-        </w:rPr>
-      </w:pPr>
-      <w:r>
-        <w:rPr/>
-      </w:r>
-    </w:p>
-    <w:p>
-      <w:pPr>
-        <w:pStyle w:val="Normal"/>
-        <w:jc w:val="both"/>
-        <w:rPr>
-          <w:i w:val="false"/>
-          <w:i w:val="false"/>
-          <w:iCs w:val="false"/>
-          <w:sz w:val="22"/>
-          <w:szCs w:val="22"/>
-        </w:rPr>
-      </w:pPr>
-      <w:r>
-        <w:rPr/>
-      </w:r>
-    </w:p>
-    <w:p>
-      <w:pPr>
-        <w:pStyle w:val="Normal"/>
-        <w:jc w:val="both"/>
-        <w:rPr>
-          <w:i w:val="false"/>
-          <w:i w:val="false"/>
-          <w:iCs w:val="false"/>
-          <w:sz w:val="22"/>
-          <w:szCs w:val="22"/>
-        </w:rPr>
-      </w:pPr>
-      <w:r>
-        <w:rPr/>
-      </w:r>
-    </w:p>
-    <w:p>
-      <w:pPr>
-        <w:pStyle w:val="Normal"/>
-        <w:jc w:val="both"/>
-        <w:rPr>
-          <w:i w:val="false"/>
-          <w:i w:val="false"/>
-          <w:iCs w:val="false"/>
-          <w:sz w:val="22"/>
-          <w:szCs w:val="22"/>
-        </w:rPr>
-      </w:pPr>
-      <w:r>
-        <w:rPr/>
-      </w:r>
-    </w:p>
-    <w:p>
-      <w:pPr>
-        <w:pStyle w:val="Normal"/>
-        <w:jc w:val="both"/>
-        <w:rPr>
-          <w:i w:val="false"/>
-          <w:i w:val="false"/>
-          <w:iCs w:val="false"/>
-          <w:sz w:val="22"/>
-          <w:szCs w:val="22"/>
-        </w:rPr>
-      </w:pPr>
-      <w:r>
-        <w:rPr/>
-      </w:r>
-    </w:p>
-    <w:p>
-      <w:pPr>
-        <w:pStyle w:val="Normal"/>
-        <w:jc w:val="both"/>
-        <w:rPr>
-          <w:i/>
-          <w:i/>
-          <w:iCs/>
-        </w:rPr>
-      </w:pPr>
-      <w:r>
-        <w:rPr>
-          <w:i/>
-          <w:iCs/>
-        </w:rPr>
-      </w:r>
-    </w:p>
-    <w:p>
-      <w:pPr>
-        <w:pStyle w:val="Normal"/>
-        <w:spacing w:before="0" w:after="160"/>
-        <w:jc w:val="both"/>
-        <w:rPr>
-          <w:i w:val="false"/>
-          <w:i w:val="false"/>
-          <w:iCs w:val="false"/>
-        </w:rPr>
-      </w:pPr>
-      <w:r>
-        <w:rPr>
-          <w:i w:val="false"/>
-          <w:iCs w:val="false"/>
-        </w:rPr>
       </w:r>
     </w:p>
     <w:sectPr>
@@ -1091,7 +1727,6 @@
     <w:rPrDefault>
       <w:rPr>
         <w:rFonts w:ascii="Times New Roman" w:hAnsi="Times New Roman" w:eastAsia="Times New Roman" w:cs="" w:asciiTheme="minorHAnsi" w:cstheme="minorBidi" w:eastAsiaTheme="minorHAnsi" w:hAnsiTheme="minorHAnsi"/>
-        <w:sz w:val="24"/>
         <w:szCs w:val="24"/>
         <w:lang w:val="en-US" w:eastAsia="en-US" w:bidi="ar-SA"/>
       </w:rPr>
@@ -1486,6 +2121,7 @@
     <w:rsid w:val="00874aa1"/>
     <w:pPr>
       <w:widowControl/>
+      <w:suppressAutoHyphens w:val="true"/>
       <w:bidi w:val="0"/>
       <w:spacing w:lineRule="auto" w:line="259" w:before="0" w:after="160"/>
       <w:jc w:val="left"/>

</xml_diff>